<commit_message>
Move README.md to _FirstToRead directory
Relocated the README.md file to streamline project structure. This enhances the clarity and accessibility of the documentation for users.
</commit_message>
<xml_diff>
--- a/results/Assignment_2_Report.docx
+++ b/results/Assignment_2_Report.docx
@@ -99,6 +99,38 @@
           <w:szCs w:val="52"/>
         </w:rPr>
       </w:pPr>
+    </w:p>
+    <w:p>
+      <w:pPr>
+        <w:jc w:val="center"/>
+        <w:rPr>
+          <w:rFonts w:ascii="Times New Roman" w:hAnsi="Times New Roman" w:cs="Times New Roman"/>
+          <w:noProof/>
+        </w:rPr>
+      </w:pPr>
+    </w:p>
+    <w:p>
+      <w:pPr>
+        <w:jc w:val="center"/>
+        <w:rPr>
+          <w:rFonts w:ascii="Times New Roman" w:hAnsi="Times New Roman" w:cs="Times New Roman"/>
+          <w:noProof/>
+        </w:rPr>
+      </w:pPr>
+      <w:r>
+        <w:rPr>
+          <w:rFonts w:ascii="Times New Roman" w:hAnsi="Times New Roman" w:cs="Times New Roman"/>
+          <w:noProof/>
+        </w:rPr>
+        <w:t xml:space="preserve">Github: </w:t>
+      </w:r>
+      <w:r>
+        <w:rPr>
+          <w:rFonts w:ascii="Times New Roman" w:hAnsi="Times New Roman" w:cs="Times New Roman"/>
+          <w:noProof/>
+        </w:rPr>
+        <w:t>https://github.com/ShringariV/Assignment2Bioinformatics</w:t>
+      </w:r>
     </w:p>
     <w:p>
       <w:pPr>
@@ -2053,6 +2085,18 @@
         </w:rPr>
         <w:t>a negative correlation across the two subsets.</w:t>
       </w:r>
+    </w:p>
+    <w:p>
+      <w:pPr>
+        <w:tabs>
+          <w:tab w:val="left" w:pos="1320"/>
+        </w:tabs>
+        <w:rPr>
+          <w:rFonts w:ascii="Times New Roman" w:hAnsi="Times New Roman" w:cs="Times New Roman"/>
+          <w:sz w:val="24"/>
+          <w:szCs w:val="24"/>
+        </w:rPr>
+      </w:pPr>
     </w:p>
     <w:p>
       <w:pPr>

</xml_diff>